<commit_message>
fixed load z-stack bug for .tif
</commit_message>
<xml_diff>
--- a/Documentation/data explorer gui walkthrough.docx
+++ b/Documentation/data explorer gui walkthrough.docx
@@ -647,7 +647,32 @@
       </w:r>
       <w:proofErr w:type="spellEnd"/>
       <w:r>
-        <w:t xml:space="preserve"> folder again and select ‘lsstack_t001.klb’. You can now use the vertical slider to examine z. Change Z to 24 to match the slice movie. </w:t>
+        <w:t xml:space="preserve"> folder again and select ‘</w:t>
+      </w:r>
+      <w:proofErr w:type="spellStart"/>
+      <w:r>
+        <w:t>timeProj</w:t>
+      </w:r>
+      <w:proofErr w:type="spellEnd"/>
+      <w:r>
+        <w:t>/</w:t>
+      </w:r>
+      <w:r>
+        <w:t>tS_maxproj20170222T210032</w:t>
+      </w:r>
+      <w:r>
+        <w:t>.tif’</w:t>
+      </w:r>
+      <w:r>
+        <w:t xml:space="preserve">. </w:t>
+      </w:r>
+      <w:r>
+        <w:t xml:space="preserve">(In general, you will want to use either the max time or mean time projection of your experiment for this step). </w:t>
+      </w:r>
+      <w:bookmarkStart w:id="0" w:name="_GoBack"/>
+      <w:bookmarkEnd w:id="0"/>
+      <w:r>
+        <w:t xml:space="preserve">You can now use the vertical slider to examine z. Change Z to 24 to match the slice movie. </w:t>
       </w:r>
     </w:p>
     <w:p>
@@ -945,8 +970,6 @@
       <w:r>
         <w:t xml:space="preserve">) before Export. </w:t>
       </w:r>
-      <w:bookmarkStart w:id="0" w:name="_GoBack"/>
-      <w:bookmarkEnd w:id="0"/>
     </w:p>
     <w:p>
       <w:r>
@@ -974,6 +997,7 @@
       </w:pPr>
       <w:proofErr w:type="gramStart"/>
       <w:r>
+        <w:lastRenderedPageBreak/>
         <w:t>Let’s</w:t>
       </w:r>
       <w:proofErr w:type="gramEnd"/>
@@ -1006,7 +1030,6 @@
         </w:numPr>
       </w:pPr>
       <w:r>
-        <w:lastRenderedPageBreak/>
         <w:t xml:space="preserve">Load ‘L04Shck2_proj.ims’ in the demo folder in </w:t>
       </w:r>
       <w:proofErr w:type="spellStart"/>

</xml_diff>

<commit_message>
revised walkthrough and quashed bugs
</commit_message>
<xml_diff>
--- a/Documentation/data explorer gui walkthrough.docx
+++ b/Documentation/data explorer gui walkthrough.docx
@@ -90,15 +90,38 @@
       </w:r>
       <w:proofErr w:type="spellEnd"/>
       <w:r>
-        <w:t xml:space="preserve"> command line. The GUI should start. The files for the GUI are located at ~/Dropbox/</w:t>
-      </w:r>
-      <w:proofErr w:type="spellStart"/>
-      <w:r>
-        <w:t>data_explorer_gui</w:t>
-      </w:r>
-      <w:proofErr w:type="spellEnd"/>
-      <w:r>
-        <w:t>/GUI.</w:t>
+        <w:t xml:space="preserve"> command line. </w:t>
+      </w:r>
+      <w:r>
+        <w:t xml:space="preserve">If, for some reason, it is not on the </w:t>
+      </w:r>
+      <w:proofErr w:type="spellStart"/>
+      <w:r>
+        <w:t>Matlab</w:t>
+      </w:r>
+      <w:proofErr w:type="spellEnd"/>
+      <w:r>
+        <w:t xml:space="preserve"> PATH, t</w:t>
+      </w:r>
+      <w:r>
+        <w:t>he GUI is</w:t>
+      </w:r>
+      <w:r>
+        <w:t xml:space="preserve"> located at </w:t>
+      </w:r>
+    </w:p>
+    <w:p>
+      <w:r>
+        <w:t>C:/Users/Joe</w:t>
+      </w:r>
+      <w:r>
+        <w:t>/Dropbox/data_explorer_gui/GUI</w:t>
+      </w:r>
+      <w:r>
+        <w:t>/data_explorer_gui.m</w:t>
+      </w:r>
+      <w:r>
+        <w:t>.</w:t>
       </w:r>
     </w:p>
     <w:p>
@@ -186,7 +209,70 @@
         </w:numPr>
       </w:pPr>
       <w:r>
-        <w:t xml:space="preserve">Slide the vertical sider on the Coronal Slice Window up and down to change the highlighted cell. You can also click to select. </w:t>
+        <w:t>Slide the vertical sider on the Coronal Slice Window up and down to change the highlighted cell. You can also click to select</w:t>
+      </w:r>
+      <w:r>
+        <w:t xml:space="preserve"> neurons</w:t>
+      </w:r>
+      <w:r>
+        <w:t xml:space="preserve">. </w:t>
+      </w:r>
+      <w:r>
+        <w:t xml:space="preserve">Both plots </w:t>
+      </w:r>
+      <w:proofErr w:type="gramStart"/>
+      <w:r>
+        <w:t>may be rotated</w:t>
+      </w:r>
+      <w:proofErr w:type="gramEnd"/>
+      <w:r>
+        <w:t xml:space="preserve"> in 3D using the rotation tool. </w:t>
+      </w:r>
+      <w:r>
+        <w:rPr>
+          <w:noProof/>
+        </w:rPr>
+        <w:drawing>
+          <wp:inline distT="0" distB="0" distL="0" distR="0">
+            <wp:extent cx="1648055" cy="342948"/>
+            <wp:effectExtent l="0" t="0" r="0" b="0"/>
+            <wp:docPr id="1" name="Picture 1"/>
+            <wp:cNvGraphicFramePr>
+              <a:graphicFrameLocks xmlns:a="http://schemas.openxmlformats.org/drawingml/2006/main" noChangeAspect="1"/>
+            </wp:cNvGraphicFramePr>
+            <a:graphic xmlns:a="http://schemas.openxmlformats.org/drawingml/2006/main">
+              <a:graphicData uri="http://schemas.openxmlformats.org/drawingml/2006/picture">
+                <pic:pic xmlns:pic="http://schemas.openxmlformats.org/drawingml/2006/picture">
+                  <pic:nvPicPr>
+                    <pic:cNvPr id="1" name="toolbar_rotate_circled.png"/>
+                    <pic:cNvPicPr/>
+                  </pic:nvPicPr>
+                  <pic:blipFill>
+                    <a:blip r:embed="rId5">
+                      <a:extLst>
+                        <a:ext uri="{28A0092B-C50C-407E-A947-70E740481C1C}">
+                          <a14:useLocalDpi xmlns:a14="http://schemas.microsoft.com/office/drawing/2010/main" val="0"/>
+                        </a:ext>
+                      </a:extLst>
+                    </a:blip>
+                    <a:stretch>
+                      <a:fillRect/>
+                    </a:stretch>
+                  </pic:blipFill>
+                  <pic:spPr>
+                    <a:xfrm>
+                      <a:off x="0" y="0"/>
+                      <a:ext cx="1648055" cy="342948"/>
+                    </a:xfrm>
+                    <a:prstGeom prst="rect">
+                      <a:avLst/>
+                    </a:prstGeom>
+                  </pic:spPr>
+                </pic:pic>
+              </a:graphicData>
+            </a:graphic>
+          </wp:inline>
+        </w:drawing>
       </w:r>
     </w:p>
     <w:p>
@@ -197,6 +283,66 @@
           <w:numId w:val="1"/>
         </w:numPr>
       </w:pPr>
+      <w:r>
+        <w:rPr>
+          <w:noProof/>
+        </w:rPr>
+        <w:drawing>
+          <wp:anchor distT="0" distB="0" distL="114300" distR="114300" simplePos="0" relativeHeight="251659264" behindDoc="0" locked="0" layoutInCell="1" allowOverlap="1">
+            <wp:simplePos x="0" y="0"/>
+            <wp:positionH relativeFrom="margin">
+              <wp:posOffset>4107495</wp:posOffset>
+            </wp:positionH>
+            <wp:positionV relativeFrom="paragraph">
+              <wp:posOffset>159296</wp:posOffset>
+            </wp:positionV>
+            <wp:extent cx="1786255" cy="1833880"/>
+            <wp:effectExtent l="0" t="0" r="4445" b="0"/>
+            <wp:wrapSquare wrapText="bothSides"/>
+            <wp:docPr id="2" name="Picture 2"/>
+            <wp:cNvGraphicFramePr>
+              <a:graphicFrameLocks xmlns:a="http://schemas.openxmlformats.org/drawingml/2006/main" noChangeAspect="1"/>
+            </wp:cNvGraphicFramePr>
+            <a:graphic xmlns:a="http://schemas.openxmlformats.org/drawingml/2006/main">
+              <a:graphicData uri="http://schemas.openxmlformats.org/drawingml/2006/picture">
+                <pic:pic xmlns:pic="http://schemas.openxmlformats.org/drawingml/2006/picture">
+                  <pic:nvPicPr>
+                    <pic:cNvPr id="2" name="roi_labeled.png"/>
+                    <pic:cNvPicPr/>
+                  </pic:nvPicPr>
+                  <pic:blipFill>
+                    <a:blip r:embed="rId6" cstate="print">
+                      <a:extLst>
+                        <a:ext uri="{28A0092B-C50C-407E-A947-70E740481C1C}">
+                          <a14:useLocalDpi xmlns:a14="http://schemas.microsoft.com/office/drawing/2010/main" val="0"/>
+                        </a:ext>
+                      </a:extLst>
+                    </a:blip>
+                    <a:stretch>
+                      <a:fillRect/>
+                    </a:stretch>
+                  </pic:blipFill>
+                  <pic:spPr>
+                    <a:xfrm>
+                      <a:off x="0" y="0"/>
+                      <a:ext cx="1786255" cy="1833880"/>
+                    </a:xfrm>
+                    <a:prstGeom prst="rect">
+                      <a:avLst/>
+                    </a:prstGeom>
+                  </pic:spPr>
+                </pic:pic>
+              </a:graphicData>
+            </a:graphic>
+            <wp14:sizeRelH relativeFrom="page">
+              <wp14:pctWidth>0</wp14:pctWidth>
+            </wp14:sizeRelH>
+            <wp14:sizeRelV relativeFrom="page">
+              <wp14:pctHeight>0</wp14:pctHeight>
+            </wp14:sizeRelV>
+          </wp:anchor>
+        </w:drawing>
+      </w:r>
       <w:proofErr w:type="gramStart"/>
       <w:r>
         <w:t>Let’s</w:t>
@@ -221,40 +367,112 @@
       <w:r>
         <w:t xml:space="preserve"> call our new ROI ‘New1’. Notice that when you select it, the red cells disappear. This is because there are no cells in the ROI member list by default. </w:t>
       </w:r>
+      <w:r>
+        <w:t>We will</w:t>
+      </w:r>
+      <w:r>
+        <w:t xml:space="preserve"> remedy the situation. Type [5:5:80000] into the Input Box in the ROI Panel (yellow) and press enter. </w:t>
+      </w:r>
+      <w:r>
+        <w:t xml:space="preserve">Now, if you change the slice (horizontal slider) you will see that every fifth neuron </w:t>
+      </w:r>
       <w:proofErr w:type="gramStart"/>
       <w:r>
-        <w:t>We’ll</w:t>
+        <w:t>has been added</w:t>
       </w:r>
       <w:proofErr w:type="gramEnd"/>
       <w:r>
-        <w:t xml:space="preserve"> remedy the situation. Type [5:5:80000] into the Input Box in the ROI Panel (yellow) and press enter. </w:t>
-      </w:r>
-      <w:r>
-        <w:t xml:space="preserve">Now, if you change the slice (horizontal slider) you will see that every fifth neuron </w:t>
+        <w:t xml:space="preserve">. Try making another ROI called ‘New2’ and type </w:t>
       </w:r>
       <w:proofErr w:type="gramStart"/>
       <w:r>
-        <w:t>has been added</w:t>
+        <w:t>9</w:t>
       </w:r>
       <w:proofErr w:type="gramEnd"/>
       <w:r>
-        <w:t xml:space="preserve">. Try making another ROI called ‘New2’ and type </w:t>
+        <w:t xml:space="preserve"> ‘enter’, 4551 ‘enter’, and 309 ‘enter’. You could have also typed [9</w:t>
       </w:r>
       <w:proofErr w:type="gramStart"/>
       <w:r>
-        <w:t>9</w:t>
+        <w:t>,4551,309</w:t>
       </w:r>
       <w:proofErr w:type="gramEnd"/>
       <w:r>
-        <w:t xml:space="preserve"> ‘enter’, 4551 ‘enter’, and 309 ‘enter’. You could have also typed [9</w:t>
-      </w:r>
-      <w:proofErr w:type="gramStart"/>
-      <w:r>
-        <w:t>,4551,309</w:t>
-      </w:r>
-      <w:proofErr w:type="gramEnd"/>
-      <w:r>
-        <w:t xml:space="preserve">] , ‘enter’ as well. </w:t>
+        <w:t xml:space="preserve">] </w:t>
+      </w:r>
+      <w:r>
+        <w:t>and then enter</w:t>
+      </w:r>
+      <w:r>
+        <w:t xml:space="preserve"> as well</w:t>
+      </w:r>
+      <w:r>
+        <w:t xml:space="preserve"> to add those neurons all at once</w:t>
+      </w:r>
+      <w:r>
+        <w:t xml:space="preserve">. </w:t>
+      </w:r>
+    </w:p>
+    <w:p>
+      <w:r>
+        <w:rPr>
+          <w:noProof/>
+        </w:rPr>
+        <w:drawing>
+          <wp:anchor distT="0" distB="0" distL="114300" distR="114300" simplePos="0" relativeHeight="251658240" behindDoc="0" locked="0" layoutInCell="1" allowOverlap="1">
+            <wp:simplePos x="0" y="0"/>
+            <wp:positionH relativeFrom="column">
+              <wp:posOffset>4939470</wp:posOffset>
+            </wp:positionH>
+            <wp:positionV relativeFrom="paragraph">
+              <wp:posOffset>5937</wp:posOffset>
+            </wp:positionV>
+            <wp:extent cx="1024128" cy="1563624"/>
+            <wp:effectExtent l="0" t="0" r="5080" b="0"/>
+            <wp:wrapSquare wrapText="bothSides"/>
+            <wp:docPr id="3" name="Picture 3"/>
+            <wp:cNvGraphicFramePr>
+              <a:graphicFrameLocks xmlns:a="http://schemas.openxmlformats.org/drawingml/2006/main" noChangeAspect="1"/>
+            </wp:cNvGraphicFramePr>
+            <a:graphic xmlns:a="http://schemas.openxmlformats.org/drawingml/2006/main">
+              <a:graphicData uri="http://schemas.openxmlformats.org/drawingml/2006/picture">
+                <pic:pic xmlns:pic="http://schemas.openxmlformats.org/drawingml/2006/picture">
+                  <pic:nvPicPr>
+                    <pic:cNvPr id="3" name="plot_type_middle.png"/>
+                    <pic:cNvPicPr/>
+                  </pic:nvPicPr>
+                  <pic:blipFill>
+                    <a:blip r:embed="rId7" cstate="print">
+                      <a:extLst>
+                        <a:ext uri="{28A0092B-C50C-407E-A947-70E740481C1C}">
+                          <a14:useLocalDpi xmlns:a14="http://schemas.microsoft.com/office/drawing/2010/main" val="0"/>
+                        </a:ext>
+                      </a:extLst>
+                    </a:blip>
+                    <a:stretch>
+                      <a:fillRect/>
+                    </a:stretch>
+                  </pic:blipFill>
+                  <pic:spPr>
+                    <a:xfrm>
+                      <a:off x="0" y="0"/>
+                      <a:ext cx="1024128" cy="1563624"/>
+                    </a:xfrm>
+                    <a:prstGeom prst="rect">
+                      <a:avLst/>
+                    </a:prstGeom>
+                  </pic:spPr>
+                </pic:pic>
+              </a:graphicData>
+            </a:graphic>
+            <wp14:sizeRelH relativeFrom="margin">
+              <wp14:pctWidth>0</wp14:pctWidth>
+            </wp14:sizeRelH>
+            <wp14:sizeRelV relativeFrom="margin">
+              <wp14:pctHeight>0</wp14:pctHeight>
+            </wp14:sizeRelV>
+          </wp:anchor>
+        </w:drawing>
       </w:r>
     </w:p>
     <w:p>
@@ -266,11 +484,22 @@
         </w:numPr>
       </w:pPr>
       <w:r>
-        <w:t xml:space="preserve">Change Plot Type to ROI. Highlight both ‘New1’ and ‘New2’ using the shift key. You can see where the members of the ROI are located spatially. You can use the 3D rotation tool to rotate the plot. When you are done rotating, left click the mouse and ‘reset to original view’ to reset the plot. </w:t>
+        <w:t>Change Plot Type</w:t>
+      </w:r>
+      <w:r>
+        <w:t xml:space="preserve"> (under Navigation Panel)</w:t>
+      </w:r>
+      <w:r>
+        <w:t xml:space="preserve"> to ROI. Highlight both ‘New1’ and ‘New2’ using the shift key. You can see where the members of the ROI are located spatially. You can use the 3D rotation tool to rotate the plot. When you are done rotating, left click the mouse and ‘reset to original view’ to reset the plot. </w:t>
       </w:r>
       <w:r>
         <w:t xml:space="preserve">De-select the rotation tool. </w:t>
       </w:r>
+    </w:p>
+    <w:p>
+      <w:pPr>
+        <w:pStyle w:val="ListParagraph"/>
+      </w:pPr>
     </w:p>
     <w:p>
       <w:pPr>
@@ -349,6 +578,7 @@
         <w:rPr>
           <w:b/>
         </w:rPr>
+        <w:lastRenderedPageBreak/>
         <w:t>Visualizing Time Series</w:t>
       </w:r>
       <w:r>
@@ -463,6 +693,57 @@
     </w:p>
     <w:p>
       <w:pPr>
+        <w:pStyle w:val="ListParagraph"/>
+      </w:pPr>
+      <w:r>
+        <w:rPr>
+          <w:noProof/>
+        </w:rPr>
+        <w:drawing>
+          <wp:inline distT="0" distB="0" distL="0" distR="0">
+            <wp:extent cx="1733433" cy="1077782"/>
+            <wp:effectExtent l="0" t="0" r="635" b="8255"/>
+            <wp:docPr id="4" name="Picture 4"/>
+            <wp:cNvGraphicFramePr>
+              <a:graphicFrameLocks xmlns:a="http://schemas.openxmlformats.org/drawingml/2006/main" noChangeAspect="1"/>
+            </wp:cNvGraphicFramePr>
+            <a:graphic xmlns:a="http://schemas.openxmlformats.org/drawingml/2006/main">
+              <a:graphicData uri="http://schemas.openxmlformats.org/drawingml/2006/picture">
+                <pic:pic xmlns:pic="http://schemas.openxmlformats.org/drawingml/2006/picture">
+                  <pic:nvPicPr>
+                    <pic:cNvPr id="4" name="plot_selection.png"/>
+                    <pic:cNvPicPr/>
+                  </pic:nvPicPr>
+                  <pic:blipFill>
+                    <a:blip r:embed="rId8">
+                      <a:extLst>
+                        <a:ext uri="{28A0092B-C50C-407E-A947-70E740481C1C}">
+                          <a14:useLocalDpi xmlns:a14="http://schemas.microsoft.com/office/drawing/2010/main" val="0"/>
+                        </a:ext>
+                      </a:extLst>
+                    </a:blip>
+                    <a:stretch>
+                      <a:fillRect/>
+                    </a:stretch>
+                  </pic:blipFill>
+                  <pic:spPr>
+                    <a:xfrm>
+                      <a:off x="0" y="0"/>
+                      <a:ext cx="1745471" cy="1085267"/>
+                    </a:xfrm>
+                    <a:prstGeom prst="rect">
+                      <a:avLst/>
+                    </a:prstGeom>
+                  </pic:spPr>
+                </pic:pic>
+              </a:graphicData>
+            </a:graphic>
+          </wp:inline>
+        </w:drawing>
+      </w:r>
+    </w:p>
+    <w:p>
+      <w:pPr>
         <w:rPr>
           <w:b/>
         </w:rPr>
@@ -511,7 +792,6 @@
         </w:numPr>
       </w:pPr>
       <w:r>
-        <w:lastRenderedPageBreak/>
         <w:t>Hit the ‘Generate Time Slice Movies’ button under Tools. Navigate to the ‘</w:t>
       </w:r>
       <w:proofErr w:type="spellStart"/>
@@ -539,48 +819,42 @@
       </w:r>
       <w:proofErr w:type="spellEnd"/>
       <w:r>
-        <w:t xml:space="preserve">. For </w:t>
-      </w:r>
-      <w:r>
-        <w:t>convenience,</w:t>
-      </w:r>
-      <w:r>
-        <w:t xml:space="preserve"> </w:t>
-      </w:r>
-      <w:proofErr w:type="gramStart"/>
-      <w:r>
-        <w:t>I’ve</w:t>
-      </w:r>
-      <w:proofErr w:type="gramEnd"/>
-      <w:r>
-        <w:t xml:space="preserve"> included a few </w:t>
-      </w:r>
-      <w:proofErr w:type="spellStart"/>
-      <w:r>
-        <w:t>complet</w:t>
-      </w:r>
-      <w:proofErr w:type="spellEnd"/>
-      <w:r>
-        <w:t xml:space="preserve"> ‘</w:t>
-      </w:r>
-      <w:proofErr w:type="spellStart"/>
-      <w:r>
-        <w:t>tsView.tif</w:t>
-      </w:r>
-      <w:proofErr w:type="spellEnd"/>
-      <w:r>
-        <w:t>’ files under the folder ‘</w:t>
-      </w:r>
-      <w:proofErr w:type="spellStart"/>
-      <w:r>
-        <w:t>tsViewComplete</w:t>
-      </w:r>
-      <w:proofErr w:type="spellEnd"/>
-      <w:r>
-        <w:t>’ in the parent directory.</w:t>
-      </w:r>
-      <w:r>
-        <w:t xml:space="preserve"> We will load one such file now. </w:t>
+        <w:t xml:space="preserve">. </w:t>
+      </w:r>
+      <w:r>
+        <w:t xml:space="preserve">When the function has finished running, it will create a directory under </w:t>
+      </w:r>
+      <w:proofErr w:type="spellStart"/>
+      <w:r>
+        <w:t>stack_files</w:t>
+      </w:r>
+      <w:proofErr w:type="spellEnd"/>
+      <w:r>
+        <w:t xml:space="preserve"> called </w:t>
+      </w:r>
+      <w:proofErr w:type="spellStart"/>
+      <w:r>
+        <w:t>tsView</w:t>
+      </w:r>
+      <w:proofErr w:type="spellEnd"/>
+      <w:r>
+        <w:t xml:space="preserve"> (‘</w:t>
+      </w:r>
+      <w:proofErr w:type="spellStart"/>
+      <w:r>
+        <w:t>stack_files</w:t>
+      </w:r>
+      <w:proofErr w:type="spellEnd"/>
+      <w:r>
+        <w:t>/</w:t>
+      </w:r>
+      <w:proofErr w:type="spellStart"/>
+      <w:r>
+        <w:t>tsView</w:t>
+      </w:r>
+      <w:proofErr w:type="spellEnd"/>
+      <w:r>
+        <w:t xml:space="preserve">’) which contain the processed slice movies. </w:t>
       </w:r>
     </w:p>
     <w:p>
@@ -592,10 +866,35 @@
         </w:numPr>
       </w:pPr>
       <w:r>
-        <w:t xml:space="preserve">Hit ‘Load Slice Movie’ under the Tools Panel. </w:t>
-      </w:r>
-      <w:r>
-        <w:t xml:space="preserve">Navigate into the </w:t>
+        <w:t xml:space="preserve">For </w:t>
+      </w:r>
+      <w:r>
+        <w:t>convenience,</w:t>
+      </w:r>
+      <w:r>
+        <w:t xml:space="preserve"> </w:t>
+      </w:r>
+      <w:proofErr w:type="gramStart"/>
+      <w:r>
+        <w:t>I’ve</w:t>
+      </w:r>
+      <w:proofErr w:type="gramEnd"/>
+      <w:r>
+        <w:t xml:space="preserve"> included a few complet</w:t>
+      </w:r>
+      <w:r>
+        <w:t>e</w:t>
+      </w:r>
+      <w:r>
+        <w:t xml:space="preserve"> ‘</w:t>
+      </w:r>
+      <w:proofErr w:type="spellStart"/>
+      <w:r>
+        <w:t>tsView.tif</w:t>
+      </w:r>
+      <w:proofErr w:type="spellEnd"/>
+      <w:r>
+        <w:t>’ files under the folder ‘</w:t>
       </w:r>
       <w:proofErr w:type="spellStart"/>
       <w:r>
@@ -603,13 +902,16 @@
       </w:r>
       <w:proofErr w:type="spellEnd"/>
       <w:r>
-        <w:t xml:space="preserve"> folder and select ts024.tif.</w:t>
-      </w:r>
-      <w:r>
-        <w:t xml:space="preserve"> This will take about 23</w:t>
-      </w:r>
-      <w:r>
-        <w:t xml:space="preserve"> s to load. </w:t>
+        <w:t>’ in the parent directory</w:t>
+      </w:r>
+      <w:r>
+        <w:t xml:space="preserve"> which has all the time points for a few z planes of this data set</w:t>
+      </w:r>
+      <w:r>
+        <w:t>.</w:t>
+      </w:r>
+      <w:r>
+        <w:t xml:space="preserve"> We will load one such file now. </w:t>
       </w:r>
     </w:p>
     <w:p>
@@ -621,13 +923,24 @@
         </w:numPr>
       </w:pPr>
       <w:r>
-        <w:t>Once loaded, c</w:t>
-      </w:r>
-      <w:r>
-        <w:t xml:space="preserve">hange the Plot Type (Navigation Panel) to ‘Validation’. </w:t>
-      </w:r>
-      <w:r>
-        <w:t xml:space="preserve"> Now the horizontal slider controls time. </w:t>
+        <w:t xml:space="preserve">Hit ‘Load Slice Movie’ under the Tools Panel. </w:t>
+      </w:r>
+      <w:r>
+        <w:t xml:space="preserve">Navigate into the </w:t>
+      </w:r>
+      <w:proofErr w:type="spellStart"/>
+      <w:r>
+        <w:t>tsViewComplete</w:t>
+      </w:r>
+      <w:proofErr w:type="spellEnd"/>
+      <w:r>
+        <w:t xml:space="preserve"> folder and select ts024.tif.</w:t>
+      </w:r>
+      <w:r>
+        <w:t xml:space="preserve"> This will take about 23</w:t>
+      </w:r>
+      <w:r>
+        <w:t xml:space="preserve"> s to load. </w:t>
       </w:r>
     </w:p>
     <w:p>
@@ -639,40 +952,80 @@
         </w:numPr>
       </w:pPr>
       <w:r>
-        <w:t xml:space="preserve">Use the ‘Load Z Stack’ button to allow navigation through Z. Open the </w:t>
-      </w:r>
-      <w:proofErr w:type="spellStart"/>
-      <w:r>
-        <w:t>stack_files</w:t>
-      </w:r>
-      <w:proofErr w:type="spellEnd"/>
-      <w:r>
-        <w:t xml:space="preserve"> folder again and select ‘</w:t>
-      </w:r>
-      <w:proofErr w:type="spellStart"/>
-      <w:r>
-        <w:t>timeProj</w:t>
-      </w:r>
-      <w:proofErr w:type="spellEnd"/>
-      <w:r>
-        <w:t>/</w:t>
-      </w:r>
-      <w:r>
-        <w:t>tS_maxproj20170222T210032</w:t>
-      </w:r>
-      <w:r>
-        <w:t>.tif’</w:t>
-      </w:r>
-      <w:r>
-        <w:t xml:space="preserve">. </w:t>
-      </w:r>
-      <w:r>
-        <w:t xml:space="preserve">(In general, you will want to use either the max time or mean time projection of your experiment for this step). </w:t>
-      </w:r>
-      <w:bookmarkStart w:id="0" w:name="_GoBack"/>
-      <w:bookmarkEnd w:id="0"/>
-      <w:r>
-        <w:t xml:space="preserve">You can now use the vertical slider to examine z. Change Z to 24 to match the slice movie. </w:t>
+        <w:rPr>
+          <w:noProof/>
+        </w:rPr>
+        <w:drawing>
+          <wp:anchor distT="0" distB="0" distL="114300" distR="114300" simplePos="0" relativeHeight="251661312" behindDoc="0" locked="0" layoutInCell="1" allowOverlap="1" wp14:anchorId="0C3D7A01" wp14:editId="2D7E2F10">
+            <wp:simplePos x="0" y="0"/>
+            <wp:positionH relativeFrom="column">
+              <wp:posOffset>4891405</wp:posOffset>
+            </wp:positionH>
+            <wp:positionV relativeFrom="paragraph">
+              <wp:posOffset>4445</wp:posOffset>
+            </wp:positionV>
+            <wp:extent cx="1023620" cy="566420"/>
+            <wp:effectExtent l="0" t="0" r="5080" b="5080"/>
+            <wp:wrapSquare wrapText="bothSides"/>
+            <wp:docPr id="5" name="Picture 5"/>
+            <wp:cNvGraphicFramePr>
+              <a:graphicFrameLocks xmlns:a="http://schemas.openxmlformats.org/drawingml/2006/main" noChangeAspect="1"/>
+            </wp:cNvGraphicFramePr>
+            <a:graphic xmlns:a="http://schemas.openxmlformats.org/drawingml/2006/main">
+              <a:graphicData uri="http://schemas.openxmlformats.org/drawingml/2006/picture">
+                <pic:pic xmlns:pic="http://schemas.openxmlformats.org/drawingml/2006/picture">
+                  <pic:nvPicPr>
+                    <pic:cNvPr id="3" name="plot_type_middle.png"/>
+                    <pic:cNvPicPr/>
+                  </pic:nvPicPr>
+                  <pic:blipFill rotWithShape="1">
+                    <a:blip r:embed="rId7" cstate="print">
+                      <a:extLst>
+                        <a:ext uri="{28A0092B-C50C-407E-A947-70E740481C1C}">
+                          <a14:useLocalDpi xmlns:a14="http://schemas.microsoft.com/office/drawing/2010/main" val="0"/>
+                        </a:ext>
+                      </a:extLst>
+                    </a:blip>
+                    <a:srcRect b="63746"/>
+                    <a:stretch/>
+                  </pic:blipFill>
+                  <pic:spPr bwMode="auto">
+                    <a:xfrm>
+                      <a:off x="0" y="0"/>
+                      <a:ext cx="1023620" cy="566420"/>
+                    </a:xfrm>
+                    <a:prstGeom prst="rect">
+                      <a:avLst/>
+                    </a:prstGeom>
+                    <a:ln>
+                      <a:noFill/>
+                    </a:ln>
+                    <a:extLst>
+                      <a:ext uri="{53640926-AAD7-44D8-BBD7-CCE9431645EC}">
+                        <a14:shadowObscured xmlns:a14="http://schemas.microsoft.com/office/drawing/2010/main"/>
+                      </a:ext>
+                    </a:extLst>
+                  </pic:spPr>
+                </pic:pic>
+              </a:graphicData>
+            </a:graphic>
+            <wp14:sizeRelH relativeFrom="margin">
+              <wp14:pctWidth>0</wp14:pctWidth>
+            </wp14:sizeRelH>
+            <wp14:sizeRelV relativeFrom="margin">
+              <wp14:pctHeight>0</wp14:pctHeight>
+            </wp14:sizeRelV>
+          </wp:anchor>
+        </w:drawing>
+      </w:r>
+      <w:r>
+        <w:t>Once loaded, c</w:t>
+      </w:r>
+      <w:r>
+        <w:t xml:space="preserve">hange the Plot Type (Navigation Panel) to ‘Validation’. </w:t>
+      </w:r>
+      <w:r>
+        <w:t xml:space="preserve"> Now the horizontal slider controls time. </w:t>
       </w:r>
     </w:p>
     <w:p>
@@ -684,13 +1037,132 @@
         </w:numPr>
       </w:pPr>
       <w:r>
+        <w:rPr>
+          <w:noProof/>
+        </w:rPr>
+        <w:drawing>
+          <wp:anchor distT="0" distB="0" distL="114300" distR="114300" simplePos="0" relativeHeight="251662336" behindDoc="0" locked="0" layoutInCell="1" allowOverlap="1">
+            <wp:simplePos x="0" y="0"/>
+            <wp:positionH relativeFrom="column">
+              <wp:posOffset>5110235</wp:posOffset>
+            </wp:positionH>
+            <wp:positionV relativeFrom="paragraph">
+              <wp:posOffset>707238</wp:posOffset>
+            </wp:positionV>
+            <wp:extent cx="543560" cy="652780"/>
+            <wp:effectExtent l="0" t="0" r="8890" b="0"/>
+            <wp:wrapSquare wrapText="bothSides"/>
+            <wp:docPr id="7" name="Picture 7"/>
+            <wp:cNvGraphicFramePr>
+              <a:graphicFrameLocks xmlns:a="http://schemas.openxmlformats.org/drawingml/2006/main" noChangeAspect="1"/>
+            </wp:cNvGraphicFramePr>
+            <a:graphic xmlns:a="http://schemas.openxmlformats.org/drawingml/2006/main">
+              <a:graphicData uri="http://schemas.openxmlformats.org/drawingml/2006/picture">
+                <pic:pic xmlns:pic="http://schemas.openxmlformats.org/drawingml/2006/picture">
+                  <pic:nvPicPr>
+                    <pic:cNvPr id="7" name="color_axis.png"/>
+                    <pic:cNvPicPr/>
+                  </pic:nvPicPr>
+                  <pic:blipFill>
+                    <a:blip r:embed="rId9">
+                      <a:extLst>
+                        <a:ext uri="{28A0092B-C50C-407E-A947-70E740481C1C}">
+                          <a14:useLocalDpi xmlns:a14="http://schemas.microsoft.com/office/drawing/2010/main" val="0"/>
+                        </a:ext>
+                      </a:extLst>
+                    </a:blip>
+                    <a:stretch>
+                      <a:fillRect/>
+                    </a:stretch>
+                  </pic:blipFill>
+                  <pic:spPr>
+                    <a:xfrm>
+                      <a:off x="0" y="0"/>
+                      <a:ext cx="543560" cy="652780"/>
+                    </a:xfrm>
+                    <a:prstGeom prst="rect">
+                      <a:avLst/>
+                    </a:prstGeom>
+                  </pic:spPr>
+                </pic:pic>
+              </a:graphicData>
+            </a:graphic>
+            <wp14:sizeRelH relativeFrom="page">
+              <wp14:pctWidth>0</wp14:pctWidth>
+            </wp14:sizeRelH>
+            <wp14:sizeRelV relativeFrom="page">
+              <wp14:pctHeight>0</wp14:pctHeight>
+            </wp14:sizeRelV>
+          </wp:anchor>
+        </w:drawing>
+      </w:r>
+      <w:r>
+        <w:t xml:space="preserve">Use the ‘Load Z Stack’ button to allow navigation through Z. Open the </w:t>
+      </w:r>
+      <w:proofErr w:type="spellStart"/>
+      <w:r>
+        <w:t>stack_files</w:t>
+      </w:r>
+      <w:proofErr w:type="spellEnd"/>
+      <w:r>
+        <w:t xml:space="preserve"> folder again and select ‘</w:t>
+      </w:r>
+      <w:proofErr w:type="spellStart"/>
+      <w:r>
+        <w:t>timeProj</w:t>
+      </w:r>
+      <w:proofErr w:type="spellEnd"/>
+      <w:r>
+        <w:t>/</w:t>
+      </w:r>
+      <w:r>
+        <w:t>tS_maxproj20170222T210032</w:t>
+      </w:r>
+      <w:r>
+        <w:t>.tif’</w:t>
+      </w:r>
+      <w:r>
+        <w:t xml:space="preserve">. </w:t>
+      </w:r>
+      <w:r>
+        <w:t xml:space="preserve">(In general, you will want to use either the max time or mean time projection of your experiment for this step). </w:t>
+      </w:r>
+      <w:r>
+        <w:t xml:space="preserve">You can now use the vertical slider to examine z. Change Z to 24 to match the slice movie. </w:t>
+      </w:r>
+    </w:p>
+    <w:p>
+      <w:pPr>
+        <w:pStyle w:val="ListParagraph"/>
+        <w:numPr>
+          <w:ilvl w:val="0"/>
+          <w:numId w:val="3"/>
+        </w:numPr>
+      </w:pPr>
+      <w:r>
+        <w:t>Note: You can change the color mapping of plots in any viewing mode by editing the Color Axis tool</w:t>
+      </w:r>
+      <w:r>
+        <w:t xml:space="preserve"> (to set min and max)</w:t>
+      </w:r>
+      <w:r>
+        <w:t xml:space="preserve"> and moving any of the sliders to refresh the plots. </w:t>
+      </w:r>
+    </w:p>
+    <w:p>
+      <w:pPr>
+        <w:pStyle w:val="ListParagraph"/>
+        <w:numPr>
+          <w:ilvl w:val="0"/>
+          <w:numId w:val="3"/>
+        </w:numPr>
+      </w:pPr>
+      <w:r>
         <w:t xml:space="preserve">We want to plot the ROIs onto the </w:t>
       </w:r>
-      <w:proofErr w:type="gramStart"/>
-      <w:r>
-        <w:t>time slice movie window</w:t>
-      </w:r>
-      <w:proofErr w:type="gramEnd"/>
+      <w:r>
+        <w:t>left window in the Navigation Pane</w:t>
+      </w:r>
       <w:r>
         <w:t xml:space="preserve">. To do this, hit the ‘Throw ROIs’ button. </w:t>
       </w:r>
@@ -710,6 +1182,58 @@
     <w:p>
       <w:pPr>
         <w:pStyle w:val="ListParagraph"/>
+      </w:pPr>
+      <w:r>
+        <w:rPr>
+          <w:noProof/>
+        </w:rPr>
+        <w:lastRenderedPageBreak/>
+        <w:drawing>
+          <wp:inline distT="0" distB="0" distL="0" distR="0">
+            <wp:extent cx="5099323" cy="1845781"/>
+            <wp:effectExtent l="0" t="0" r="6350" b="2540"/>
+            <wp:docPr id="6" name="Picture 6"/>
+            <wp:cNvGraphicFramePr>
+              <a:graphicFrameLocks xmlns:a="http://schemas.openxmlformats.org/drawingml/2006/main" noChangeAspect="1"/>
+            </wp:cNvGraphicFramePr>
+            <a:graphic xmlns:a="http://schemas.openxmlformats.org/drawingml/2006/main">
+              <a:graphicData uri="http://schemas.openxmlformats.org/drawingml/2006/picture">
+                <pic:pic xmlns:pic="http://schemas.openxmlformats.org/drawingml/2006/picture">
+                  <pic:nvPicPr>
+                    <pic:cNvPr id="6" name="throw_rois.png"/>
+                    <pic:cNvPicPr/>
+                  </pic:nvPicPr>
+                  <pic:blipFill>
+                    <a:blip r:embed="rId10" cstate="print">
+                      <a:extLst>
+                        <a:ext uri="{28A0092B-C50C-407E-A947-70E740481C1C}">
+                          <a14:useLocalDpi xmlns:a14="http://schemas.microsoft.com/office/drawing/2010/main" val="0"/>
+                        </a:ext>
+                      </a:extLst>
+                    </a:blip>
+                    <a:stretch>
+                      <a:fillRect/>
+                    </a:stretch>
+                  </pic:blipFill>
+                  <pic:spPr>
+                    <a:xfrm>
+                      <a:off x="0" y="0"/>
+                      <a:ext cx="5139199" cy="1860215"/>
+                    </a:xfrm>
+                    <a:prstGeom prst="rect">
+                      <a:avLst/>
+                    </a:prstGeom>
+                  </pic:spPr>
+                </pic:pic>
+              </a:graphicData>
+            </a:graphic>
+          </wp:inline>
+        </w:drawing>
+      </w:r>
+    </w:p>
+    <w:p>
+      <w:pPr>
+        <w:pStyle w:val="ListParagraph"/>
         <w:numPr>
           <w:ilvl w:val="0"/>
           <w:numId w:val="3"/>
@@ -767,7 +1291,13 @@
       </w:r>
       <w:proofErr w:type="spellEnd"/>
       <w:r>
-        <w:t xml:space="preserve">’ ROI and navigate to Z=24. </w:t>
+        <w:t>’ ROI</w:t>
+      </w:r>
+      <w:r>
+        <w:t xml:space="preserve"> in the ROI Master List</w:t>
+      </w:r>
+      <w:r>
+        <w:t xml:space="preserve"> and navigate to Z=24. </w:t>
       </w:r>
     </w:p>
     <w:p>
@@ -779,23 +1309,13 @@
         </w:numPr>
       </w:pPr>
       <w:r>
-        <w:t xml:space="preserve">Use the zoom in tool and draw a rectangle around ~3-5 neurons of interest. (For comparison to what we are about to do, hit </w:t>
-      </w:r>
-      <w:proofErr w:type="spellStart"/>
-      <w:r>
-        <w:t>ThrowROIs</w:t>
-      </w:r>
-      <w:proofErr w:type="spellEnd"/>
-      <w:r>
-        <w:t xml:space="preserve"> and </w:t>
-      </w:r>
-      <w:proofErr w:type="spellStart"/>
-      <w:r>
-        <w:t>PlotFTS</w:t>
-      </w:r>
-      <w:proofErr w:type="spellEnd"/>
-      <w:r>
-        <w:t>).</w:t>
+        <w:t xml:space="preserve">Use the </w:t>
+      </w:r>
+      <w:r>
+        <w:t>magnifying glass</w:t>
+      </w:r>
+      <w:r>
+        <w:t xml:space="preserve"> tool and draw a rectangle around ~3-5 neurons of interest. </w:t>
       </w:r>
     </w:p>
     <w:p>
@@ -830,18 +1350,23 @@
         </w:numPr>
       </w:pPr>
       <w:r>
-        <w:t xml:space="preserve">Move the time slider. Only the selected neurons </w:t>
+        <w:t>Move the</w:t>
+      </w:r>
+      <w:r>
+        <w:t xml:space="preserve"> horizontal time slider. Only the selected neurons </w:t>
       </w:r>
       <w:proofErr w:type="gramStart"/>
       <w:r>
-        <w:t>are highlighted</w:t>
+        <w:t>will be plotted</w:t>
       </w:r>
       <w:proofErr w:type="gramEnd"/>
       <w:r>
+        <w:t xml:space="preserve"> on the time slice movie</w:t>
+      </w:r>
+      <w:r>
         <w:t xml:space="preserve">. </w:t>
       </w:r>
     </w:p>
-    <w:p/>
     <w:p>
       <w:pPr>
         <w:rPr>
@@ -876,7 +1401,39 @@
         </w:numPr>
       </w:pPr>
       <w:r>
-        <w:t xml:space="preserve">When the remove overlaps tool appears, input the minimum distance desired for neighbors in the data set. There is a checkbox to limit checking to neighboring slices per neuron if you are already satisfied with the spacing within each plane. The default value is 5.4 microns. </w:t>
+        <w:t xml:space="preserve">When the remove overlaps tool appears, input the minimum distance desired for neighbors in the data set. There is a checkbox to limit </w:t>
+      </w:r>
+      <w:r>
+        <w:t>the algorithm</w:t>
+      </w:r>
+      <w:r>
+        <w:t xml:space="preserve"> to neighboring slices </w:t>
+      </w:r>
+      <w:r>
+        <w:t>for each</w:t>
+      </w:r>
+      <w:r>
+        <w:t xml:space="preserve"> neuron</w:t>
+      </w:r>
+      <w:r>
+        <w:t xml:space="preserve">. (This </w:t>
+      </w:r>
+      <w:proofErr w:type="gramStart"/>
+      <w:r>
+        <w:t>may be used</w:t>
+      </w:r>
+      <w:proofErr w:type="gramEnd"/>
+      <w:r>
+        <w:t xml:space="preserve"> i</w:t>
+      </w:r>
+      <w:r>
+        <w:t>f you are already satisfied with the spacing within each plane.</w:t>
+      </w:r>
+      <w:r>
+        <w:t>)</w:t>
+      </w:r>
+      <w:r>
+        <w:t xml:space="preserve"> The default value is 5.4 microns. </w:t>
       </w:r>
     </w:p>
     <w:p>
@@ -924,15 +1481,34 @@
         </w:numPr>
       </w:pPr>
       <w:r>
-        <w:t>To save a new dataset with only neurons in the ‘</w:t>
-      </w:r>
-      <w:proofErr w:type="spellStart"/>
-      <w:r>
-        <w:t>toKeep</w:t>
-      </w:r>
-      <w:proofErr w:type="spellEnd"/>
-      <w:r>
-        <w:t xml:space="preserve">’ category, use the Export button under the ROI panel. By default, this will save the ROI information separately. A pop-up dialog will ask whether you want to filter the current data set by the ROIs. Select YES. </w:t>
+        <w:t xml:space="preserve">To check the algorithm: I recommend zooming into a small area containing ~10 or so neurons (highlighting the All ROI set). Double click on the </w:t>
+      </w:r>
+      <w:proofErr w:type="spellStart"/>
+      <w:r>
+        <w:t>toRemove</w:t>
+      </w:r>
+      <w:proofErr w:type="spellEnd"/>
+      <w:r>
+        <w:t xml:space="preserve"> ROI to see which neurons </w:t>
+      </w:r>
+      <w:proofErr w:type="gramStart"/>
+      <w:r>
+        <w:t>are flagged</w:t>
+      </w:r>
+      <w:proofErr w:type="gramEnd"/>
+      <w:r>
+        <w:t xml:space="preserve"> for removal. Move up and down one slice at a time to see which neighbors caused each one to </w:t>
+      </w:r>
+      <w:proofErr w:type="gramStart"/>
+      <w:r>
+        <w:t>be flagged</w:t>
+      </w:r>
+      <w:proofErr w:type="gramEnd"/>
+      <w:r>
+        <w:t xml:space="preserve">. </w:t>
+      </w:r>
+      <w:r>
+        <w:t xml:space="preserve">You can compare this set to the original by double clicking on ‘All’ under the ROI master list (this takes 1-2 s to plot). </w:t>
       </w:r>
     </w:p>
     <w:p>
@@ -944,6 +1520,26 @@
         </w:numPr>
       </w:pPr>
       <w:r>
+        <w:t>To save a new dataset with only neurons in the ‘</w:t>
+      </w:r>
+      <w:proofErr w:type="spellStart"/>
+      <w:r>
+        <w:t>toKeep</w:t>
+      </w:r>
+      <w:proofErr w:type="spellEnd"/>
+      <w:r>
+        <w:t xml:space="preserve">’ category, use the Export button under the ROI panel. By default, this will save the ROI information separately. A pop-up dialog will ask whether you want to filter the current data set by the ROIs. Select YES. </w:t>
+      </w:r>
+    </w:p>
+    <w:p>
+      <w:pPr>
+        <w:pStyle w:val="ListParagraph"/>
+        <w:numPr>
+          <w:ilvl w:val="0"/>
+          <w:numId w:val="11"/>
+        </w:numPr>
+      </w:pPr>
+      <w:r>
         <w:t>Load the data associated with ‘</w:t>
       </w:r>
       <w:proofErr w:type="spellStart"/>
@@ -970,6 +1566,8 @@
       <w:r>
         <w:t xml:space="preserve">) before Export. </w:t>
       </w:r>
+      <w:bookmarkStart w:id="0" w:name="_GoBack"/>
+      <w:bookmarkEnd w:id="0"/>
     </w:p>
     <w:p>
       <w:r>
@@ -997,7 +1595,6 @@
       </w:pPr>
       <w:proofErr w:type="gramStart"/>
       <w:r>
-        <w:lastRenderedPageBreak/>
         <w:t>Let’s</w:t>
       </w:r>
       <w:proofErr w:type="gramEnd"/>
@@ -1030,7 +1627,14 @@
         </w:numPr>
       </w:pPr>
       <w:r>
-        <w:t xml:space="preserve">Load ‘L04Shck2_proj.ims’ in the demo folder in </w:t>
+        <w:lastRenderedPageBreak/>
+        <w:t>Load ‘L04Shck2_proj.ims’ in the demo folder in</w:t>
+      </w:r>
+      <w:r>
+        <w:t>to</w:t>
+      </w:r>
+      <w:r>
+        <w:t xml:space="preserve"> </w:t>
       </w:r>
       <w:proofErr w:type="spellStart"/>
       <w:r>
@@ -1269,15 +1873,8 @@
     </w:p>
     <w:p>
       <w:pPr>
-        <w:pStyle w:val="ListParagraph"/>
-        <w:numPr>
-          <w:ilvl w:val="0"/>
-          <w:numId w:val="4"/>
-        </w:numPr>
-      </w:pPr>
-      <w:r>
-        <w:t xml:space="preserve">See if you can figure out how to plot this ‘Filtered’ ROI onto the time slice movie. </w:t>
-      </w:r>
+        <w:ind w:left="360"/>
+      </w:pPr>
     </w:p>
     <w:sectPr>
       <w:pgSz w:w="12240" w:h="15840"/>

</xml_diff>

<commit_message>
added neuron value/metric concept
</commit_message>
<xml_diff>
--- a/Documentation/data explorer gui walkthrough.docx
+++ b/Documentation/data explorer gui walkthrough.docx
@@ -780,7 +780,23 @@
       </w:r>
       <w:proofErr w:type="spellEnd"/>
       <w:r>
-        <w:t xml:space="preserve">’ directory. </w:t>
+        <w:t xml:space="preserve">’ </w:t>
+      </w:r>
+      <w:r>
+        <w:t>or ‘.</w:t>
+      </w:r>
+      <w:proofErr w:type="spellStart"/>
+      <w:r>
+        <w:t>tif</w:t>
+      </w:r>
+      <w:proofErr w:type="spellEnd"/>
+      <w:r>
+        <w:t xml:space="preserve">’ </w:t>
+      </w:r>
+      <w:bookmarkStart w:id="0" w:name="_GoBack"/>
+      <w:bookmarkEnd w:id="0"/>
+      <w:r>
+        <w:t xml:space="preserve">directory. </w:t>
       </w:r>
     </w:p>
     <w:p>
@@ -1566,8 +1582,6 @@
       <w:r>
         <w:t xml:space="preserve">) before Export. </w:t>
       </w:r>
-      <w:bookmarkStart w:id="0" w:name="_GoBack"/>
-      <w:bookmarkEnd w:id="0"/>
     </w:p>
     <w:p>
       <w:r>

</xml_diff>

<commit_message>
slight doc update on make roi bait button
</commit_message>
<xml_diff>
--- a/Documentation/data explorer gui walkthrough.docx
+++ b/Documentation/data explorer gui walkthrough.docx
@@ -1686,8 +1686,6 @@
       <w:r>
         <w:t xml:space="preserve">Try this process again for just one or two spots of interest and see if you can plot their activity traces in the GUI. </w:t>
       </w:r>
-      <w:bookmarkStart w:id="0" w:name="_GoBack"/>
-      <w:bookmarkEnd w:id="0"/>
     </w:p>
     <w:p>
       <w:pPr>
@@ -1950,6 +1948,52 @@
       </w:pPr>
       <w:r>
         <w:lastRenderedPageBreak/>
+        <w:t>What is correlated to the ‘</w:t>
+      </w:r>
+      <w:proofErr w:type="spellStart"/>
+      <w:r>
+        <w:t>Alx</w:t>
+      </w:r>
+      <w:proofErr w:type="spellEnd"/>
+      <w:r>
+        <w:t>’ group overall? Select the ‘</w:t>
+      </w:r>
+      <w:proofErr w:type="spellStart"/>
+      <w:r>
+        <w:t>Alx</w:t>
+      </w:r>
+      <w:proofErr w:type="spellEnd"/>
+      <w:r>
+        <w:t xml:space="preserve">’ ROI and then click on the members </w:t>
+      </w:r>
+      <w:proofErr w:type="spellStart"/>
+      <w:r>
+        <w:t>listbox</w:t>
+      </w:r>
+      <w:proofErr w:type="spellEnd"/>
+      <w:r>
+        <w:t xml:space="preserve">. Press </w:t>
+      </w:r>
+      <w:proofErr w:type="spellStart"/>
+      <w:r>
+        <w:t>CTL+a</w:t>
+      </w:r>
+      <w:proofErr w:type="spellEnd"/>
+      <w:r>
+        <w:t xml:space="preserve"> to highlight all members of the group. Then, hit the Make ROI Bait button. This will average all highlighted neurons and put it in the bait sequence. You can save this result in the ‘Correlational Analysis’ menu. Click on the ‘All’ ROI group to see which neurons in the entire data set correlate and perform a correlational analysis much like before. </w:t>
+      </w:r>
+      <w:bookmarkStart w:id="0" w:name="_GoBack"/>
+      <w:bookmarkEnd w:id="0"/>
+    </w:p>
+    <w:p>
+      <w:pPr>
+        <w:pStyle w:val="ListParagraph"/>
+        <w:numPr>
+          <w:ilvl w:val="0"/>
+          <w:numId w:val="12"/>
+        </w:numPr>
+      </w:pPr>
+      <w:r>
         <w:t xml:space="preserve">Are there any cells that are both old </w:t>
       </w:r>
       <w:proofErr w:type="spellStart"/>

</xml_diff>